<commit_message>
final reports without sol3
</commit_message>
<xml_diff>
--- a/lab3/lsal/Report.docx
+++ b/lab3/lsal/Report.docx
@@ -117,6 +117,7 @@
         </w:rPr>
         <w:t xml:space="preserve"> of the </w:t>
       </w:r>
+      <w:proofErr w:type="spellStart"/>
       <w:r>
         <w:rPr>
           <w:i/>
@@ -125,6 +126,7 @@
         </w:rPr>
         <w:t>zedboard</w:t>
       </w:r>
+      <w:proofErr w:type="spellEnd"/>
       <w:r>
         <w:rPr>
           <w:lang w:val="en-US"/>
@@ -145,6 +147,7 @@
         </w:rPr>
         <w:t xml:space="preserve"> it in every case using </w:t>
       </w:r>
+      <w:proofErr w:type="spellStart"/>
       <w:r>
         <w:rPr>
           <w:b/>
@@ -155,6 +158,7 @@
         </w:rPr>
         <w:t>Valgrind</w:t>
       </w:r>
+      <w:proofErr w:type="spellEnd"/>
       <w:r>
         <w:rPr>
           <w:lang w:val="en-US"/>
@@ -574,6 +578,7 @@
         </w:rPr>
         <w:t xml:space="preserve"> </w:t>
       </w:r>
+      <w:proofErr w:type="spellStart"/>
       <w:proofErr w:type="gramStart"/>
       <w:r>
         <w:rPr>
@@ -584,6 +589,7 @@
         </w:rPr>
         <w:t>lsal.host</w:t>
       </w:r>
+      <w:proofErr w:type="spellEnd"/>
       <w:proofErr w:type="gramEnd"/>
     </w:p>
     <w:p>
@@ -711,8 +717,19 @@
           <w:shd w:val="clear" w:color="auto" w:fill="222222"/>
           <w:lang w:val="en-US"/>
         </w:rPr>
-        <w:t xml:space="preserve"> Makefile</w:t>
-      </w:r>
+        <w:t xml:space="preserve"> </w:t>
+      </w:r>
+      <w:proofErr w:type="spellStart"/>
+      <w:r>
+        <w:rPr>
+          <w:color w:val="000000" w:themeColor="text1"/>
+          <w:highlight w:val="white"/>
+          <w:shd w:val="clear" w:color="auto" w:fill="222222"/>
+          <w:lang w:val="en-US"/>
+        </w:rPr>
+        <w:t>Makefile</w:t>
+      </w:r>
+      <w:proofErr w:type="spellEnd"/>
     </w:p>
     <w:p>
       <w:pPr>
@@ -806,13 +823,23 @@
         </w:rPr>
         <w:t xml:space="preserve">of the </w:t>
       </w:r>
+      <w:proofErr w:type="spellStart"/>
       <w:r>
         <w:rPr>
           <w:i/>
           <w:iCs/>
           <w:lang w:val="en-US"/>
         </w:rPr>
-        <w:t xml:space="preserve">zedboard </w:t>
+        <w:t>zedboard</w:t>
+      </w:r>
+      <w:proofErr w:type="spellEnd"/>
+      <w:r>
+        <w:rPr>
+          <w:i/>
+          <w:iCs/>
+          <w:lang w:val="en-US"/>
+        </w:rPr>
+        <w:t xml:space="preserve"> </w:t>
       </w:r>
       <w:r>
         <w:rPr>
@@ -1022,15 +1049,7 @@
           <w:iCs/>
           <w:lang w:val="en-US"/>
         </w:rPr>
-        <w:t>First,</w:t>
-      </w:r>
-      <w:r>
-        <w:rPr>
-          <w:i/>
-          <w:iCs/>
-          <w:lang w:val="en-US"/>
-        </w:rPr>
-        <w:t xml:space="preserve"> </w:t>
+        <w:t xml:space="preserve">First, </w:t>
       </w:r>
       <w:r>
         <w:rPr>
@@ -1166,6 +1185,7 @@
         </w:rPr>
         <w:t xml:space="preserve"> the code using </w:t>
       </w:r>
+      <w:proofErr w:type="spellStart"/>
       <w:r>
         <w:rPr>
           <w:b/>
@@ -1176,6 +1196,7 @@
         </w:rPr>
         <w:t>Valgrind</w:t>
       </w:r>
+      <w:proofErr w:type="spellEnd"/>
       <w:r>
         <w:rPr>
           <w:i/>
@@ -2715,6 +2736,7 @@
         </w:rPr>
         <w:t xml:space="preserve">of the </w:t>
       </w:r>
+      <w:proofErr w:type="spellStart"/>
       <w:r>
         <w:rPr>
           <w:i/>
@@ -2723,6 +2745,7 @@
         </w:rPr>
         <w:t>zedboard</w:t>
       </w:r>
+      <w:proofErr w:type="spellEnd"/>
       <w:r>
         <w:rPr>
           <w:lang w:val="en-US"/>
@@ -2774,6 +2797,8 @@
         </w:rPr>
         <w:t xml:space="preserve">we used </w:t>
       </w:r>
+      <w:proofErr w:type="spellStart"/>
+      <w:proofErr w:type="gramStart"/>
       <w:r>
         <w:rPr>
           <w:b/>
@@ -2782,7 +2807,19 @@
           <w:iCs/>
           <w:lang w:val="en-US"/>
         </w:rPr>
-        <w:t xml:space="preserve">Valgrind </w:t>
+        <w:t>Valgrind</w:t>
+      </w:r>
+      <w:proofErr w:type="spellEnd"/>
+      <w:proofErr w:type="gramEnd"/>
+      <w:r>
+        <w:rPr>
+          <w:b/>
+          <w:bCs/>
+          <w:i/>
+          <w:iCs/>
+          <w:lang w:val="en-US"/>
+        </w:rPr>
+        <w:t xml:space="preserve"> </w:t>
       </w:r>
       <w:r>
         <w:rPr>
@@ -4403,15 +4440,7 @@
           <w:iCs/>
           <w:lang w:val="en-US"/>
         </w:rPr>
-        <w:t>Lastly,</w:t>
-      </w:r>
-      <w:r>
-        <w:rPr>
-          <w:i/>
-          <w:iCs/>
-          <w:lang w:val="en-US"/>
-        </w:rPr>
-        <w:t xml:space="preserve"> </w:t>
+        <w:t xml:space="preserve">Lastly, </w:t>
       </w:r>
       <w:r>
         <w:rPr>
@@ -4784,7 +4813,21 @@
         <w:rPr>
           <w:lang w:val="en-US"/>
         </w:rPr>
-        <w:t xml:space="preserve"> in the ARM processor of the zedboard.</w:t>
+        <w:t xml:space="preserve"> in the ARM processor of the </w:t>
+      </w:r>
+      <w:proofErr w:type="spellStart"/>
+      <w:r>
+        <w:rPr>
+          <w:lang w:val="en-US"/>
+        </w:rPr>
+        <w:t>zedboard</w:t>
+      </w:r>
+      <w:proofErr w:type="spellEnd"/>
+      <w:r>
+        <w:rPr>
+          <w:lang w:val="en-US"/>
+        </w:rPr>
+        <w:t>.</w:t>
       </w:r>
     </w:p>
     <w:p>
@@ -6871,6 +6914,7 @@
         </w:rPr>
         <w:t xml:space="preserve"> we use the provided </w:t>
       </w:r>
+      <w:proofErr w:type="spellStart"/>
       <w:r>
         <w:rPr>
           <w:i/>
@@ -6879,6 +6923,7 @@
         </w:rPr>
         <w:t>makefile</w:t>
       </w:r>
+      <w:proofErr w:type="spellEnd"/>
       <w:r>
         <w:rPr>
           <w:lang w:val="en-GB"/>
@@ -6955,13 +7000,7 @@
         <w:rPr>
           <w:lang w:val="en-GB"/>
         </w:rPr>
-        <w:t>ly,</w:t>
-      </w:r>
-      <w:r>
-        <w:rPr>
-          <w:lang w:val="en-GB"/>
-        </w:rPr>
-        <w:t xml:space="preserve"> we test the design </w:t>
+        <w:t xml:space="preserve">ly, we test the design </w:t>
       </w:r>
       <w:r>
         <w:rPr>
@@ -7113,7 +7152,27 @@
           <w:iCs/>
           <w:lang w:val="en-GB"/>
         </w:rPr>
-        <w:t>Also,</w:t>
+        <w:t>Also, Synthesis Design Report</w:t>
+      </w:r>
+      <w:r>
+        <w:rPr>
+          <w:lang w:val="en-GB"/>
+        </w:rPr>
+        <w:t xml:space="preserve"> is a great tool to have </w:t>
+      </w:r>
+      <w:proofErr w:type="gramStart"/>
+      <w:r>
+        <w:rPr>
+          <w:lang w:val="en-GB"/>
+        </w:rPr>
+        <w:t>in order to</w:t>
+      </w:r>
+      <w:proofErr w:type="gramEnd"/>
+      <w:r>
+        <w:rPr>
+          <w:lang w:val="en-GB"/>
+        </w:rPr>
+        <w:t xml:space="preserve"> make sure the HLS optimizations you use have been implemented in the correct way. </w:t>
       </w:r>
       <w:r>
         <w:rPr>
@@ -7121,43 +7180,7 @@
           <w:iCs/>
           <w:lang w:val="en-GB"/>
         </w:rPr>
-        <w:t xml:space="preserve"> Synthesis Design Report</w:t>
-      </w:r>
-      <w:r>
-        <w:rPr>
-          <w:lang w:val="en-GB"/>
-        </w:rPr>
-        <w:t xml:space="preserve"> is a great tool to have </w:t>
-      </w:r>
-      <w:proofErr w:type="gramStart"/>
-      <w:r>
-        <w:rPr>
-          <w:lang w:val="en-GB"/>
-        </w:rPr>
-        <w:t>in order to</w:t>
-      </w:r>
-      <w:proofErr w:type="gramEnd"/>
-      <w:r>
-        <w:rPr>
-          <w:lang w:val="en-GB"/>
-        </w:rPr>
-        <w:t xml:space="preserve"> make sure the HLS optimizations you use have been implemented in the correct way. </w:t>
-      </w:r>
-      <w:r>
-        <w:rPr>
-          <w:i/>
-          <w:iCs/>
-          <w:lang w:val="en-GB"/>
-        </w:rPr>
-        <w:t xml:space="preserve">For </w:t>
-      </w:r>
-      <w:r>
-        <w:rPr>
-          <w:i/>
-          <w:iCs/>
-          <w:lang w:val="en-GB"/>
-        </w:rPr>
-        <w:t>example,</w:t>
+        <w:t>For example,</w:t>
       </w:r>
       <w:r>
         <w:rPr>
@@ -7631,15 +7654,7 @@
           <w:iCs/>
           <w:lang w:val="en-US"/>
         </w:rPr>
-        <w:t>To</w:t>
-      </w:r>
-      <w:r>
-        <w:rPr>
-          <w:i/>
-          <w:iCs/>
-          <w:lang w:val="en-US"/>
-        </w:rPr>
-        <w:t xml:space="preserve"> </w:t>
+        <w:t xml:space="preserve">To </w:t>
       </w:r>
       <w:r>
         <w:rPr>
@@ -7988,15 +8003,7 @@
           <w:iCs/>
           <w:lang w:val="en-US"/>
         </w:rPr>
-        <w:t>Also,</w:t>
-      </w:r>
-      <w:r>
-        <w:rPr>
-          <w:i/>
-          <w:iCs/>
-          <w:lang w:val="en-US"/>
-        </w:rPr>
-        <w:t xml:space="preserve"> one thing noted to us is</w:t>
+        <w:t>Also, one thing noted to us is</w:t>
       </w:r>
       <w:r>
         <w:rPr>
@@ -8531,7 +8538,25 @@
           <w:iCs/>
           <w:lang w:val="en-US"/>
         </w:rPr>
-        <w:t>which is faster but at the expense of making the rest of the LuT hard to utilize</w:t>
+        <w:t xml:space="preserve">which is faster but at the expense of making the rest of the </w:t>
+      </w:r>
+      <w:proofErr w:type="spellStart"/>
+      <w:r>
+        <w:rPr>
+          <w:i/>
+          <w:iCs/>
+          <w:lang w:val="en-US"/>
+        </w:rPr>
+        <w:t>LuT</w:t>
+      </w:r>
+      <w:proofErr w:type="spellEnd"/>
+      <w:r>
+        <w:rPr>
+          <w:i/>
+          <w:iCs/>
+          <w:lang w:val="en-US"/>
+        </w:rPr>
+        <w:t xml:space="preserve"> hard to utilize</w:t>
       </w:r>
       <w:r>
         <w:rPr>
@@ -8910,6 +8935,7 @@
                 <w:szCs w:val="18"/>
               </w:rPr>
             </w:pPr>
+            <w:proofErr w:type="spellStart"/>
             <w:r>
               <w:rPr>
                 <w:rFonts w:ascii="Calibri" w:eastAsia="Calibri" w:hAnsi="Calibri" w:cs="Calibri"/>
@@ -8919,6 +8945,7 @@
               </w:rPr>
               <w:t>current_diag</w:t>
             </w:r>
+            <w:proofErr w:type="spellEnd"/>
           </w:p>
         </w:tc>
         <w:tc>
@@ -9014,6 +9041,7 @@
                 <w:szCs w:val="18"/>
               </w:rPr>
             </w:pPr>
+            <w:proofErr w:type="spellStart"/>
             <w:r>
               <w:rPr>
                 <w:rFonts w:ascii="Calibri" w:eastAsia="Calibri" w:hAnsi="Calibri" w:cs="Calibri"/>
@@ -9023,6 +9051,7 @@
               </w:rPr>
               <w:t>up_diag</w:t>
             </w:r>
+            <w:proofErr w:type="spellEnd"/>
           </w:p>
         </w:tc>
         <w:tc>
@@ -9117,6 +9146,7 @@
                 <w:szCs w:val="18"/>
               </w:rPr>
             </w:pPr>
+            <w:proofErr w:type="spellStart"/>
             <w:r>
               <w:rPr>
                 <w:rFonts w:ascii="Calibri" w:eastAsia="Calibri" w:hAnsi="Calibri" w:cs="Calibri"/>
@@ -9126,6 +9156,7 @@
               </w:rPr>
               <w:t>upper_diag</w:t>
             </w:r>
+            <w:proofErr w:type="spellEnd"/>
           </w:p>
         </w:tc>
         <w:tc>
@@ -9219,6 +9250,7 @@
                 <w:szCs w:val="18"/>
               </w:rPr>
             </w:pPr>
+            <w:proofErr w:type="spellStart"/>
             <w:r>
               <w:rPr>
                 <w:rFonts w:ascii="Calibri" w:eastAsia="Calibri" w:hAnsi="Calibri" w:cs="Calibri"/>
@@ -9237,6 +9269,7 @@
               </w:rPr>
               <w:t>buf</w:t>
             </w:r>
+            <w:proofErr w:type="spellEnd"/>
           </w:p>
         </w:tc>
         <w:tc>
@@ -9375,7 +9408,27 @@
           <w:szCs w:val="20"/>
           <w:lang w:val="en-US"/>
         </w:rPr>
-        <w:t xml:space="preserve">Now for the big arrays of string2 and direction_buf we did not use the complete definition because there are not enough registers and we used </w:t>
+        <w:t xml:space="preserve">Now for the big arrays of string2 and </w:t>
+      </w:r>
+      <w:proofErr w:type="spellStart"/>
+      <w:r>
+        <w:rPr>
+          <w:rFonts w:eastAsia="Times New Roman" w:cstheme="minorHAnsi"/>
+          <w:color w:val="000000"/>
+          <w:szCs w:val="20"/>
+          <w:lang w:val="en-US"/>
+        </w:rPr>
+        <w:t>direction_buf</w:t>
+      </w:r>
+      <w:proofErr w:type="spellEnd"/>
+      <w:r>
+        <w:rPr>
+          <w:rFonts w:eastAsia="Times New Roman" w:cstheme="minorHAnsi"/>
+          <w:color w:val="000000"/>
+          <w:szCs w:val="20"/>
+          <w:lang w:val="en-US"/>
+        </w:rPr>
+        <w:t xml:space="preserve"> we did not use the complete definition because there are not enough registers and we used </w:t>
       </w:r>
       <w:r>
         <w:rPr>
@@ -9962,6 +10015,7 @@
         </w:rPr>
         <w:t xml:space="preserve"> and </w:t>
       </w:r>
+      <w:proofErr w:type="spellStart"/>
       <w:r>
         <w:rPr>
           <w:i/>
@@ -9970,6 +10024,7 @@
         </w:rPr>
         <w:t>max_index</w:t>
       </w:r>
+      <w:proofErr w:type="spellEnd"/>
       <w:r>
         <w:rPr>
           <w:lang w:val="en-US"/>
@@ -10273,17 +10328,7 @@
                 <w:szCs w:val="18"/>
                 <w:lang w:val="en-GB"/>
               </w:rPr>
-              <w:t>Sol1</w:t>
-            </w:r>
-            <w:r>
-              <w:rPr>
-                <w:rFonts w:ascii="Arrow narrow" w:eastAsia="Times New Roman" w:hAnsi="Arrow narrow" w:cs="Times New Roman"/>
-                <w:color w:val="000000"/>
-                <w:sz w:val="18"/>
-                <w:szCs w:val="18"/>
-                <w:lang w:val="en-GB"/>
-              </w:rPr>
-              <w:t xml:space="preserve"> </w:t>
+              <w:t xml:space="preserve">Sol1 </w:t>
             </w:r>
           </w:p>
         </w:tc>
@@ -10787,11 +10832,10 @@
               <w:jc w:val="right"/>
               <w:cnfStyle w:val="000000000000" w:firstRow="0" w:lastRow="0" w:firstColumn="0" w:lastColumn="0" w:oddVBand="0" w:evenVBand="0" w:oddHBand="0" w:evenHBand="0" w:firstRowFirstColumn="0" w:firstRowLastColumn="0" w:lastRowFirstColumn="0" w:lastRowLastColumn="0"/>
               <w:rPr>
-                <w:rFonts w:ascii="Arrow narrow" w:eastAsia="Times New Roman" w:hAnsi="Arrow narrow" w:cs="Times New Roman"/>
-                <w:color w:val="000000"/>
+                <w:rFonts w:ascii="Arrow narrow" w:hAnsi="Arrow narrow"/>
                 <w:sz w:val="18"/>
                 <w:szCs w:val="18"/>
-                <w:lang w:val="en-GB"/>
+                <w:lang w:val="en-US"/>
               </w:rPr>
             </w:pPr>
             <w:r>
@@ -10799,8 +10843,9 @@
                 <w:rFonts w:ascii="Arrow narrow" w:hAnsi="Arrow narrow"/>
                 <w:sz w:val="18"/>
                 <w:szCs w:val="18"/>
+                <w:lang w:val="en-US"/>
               </w:rPr>
-              <w:t>0.443408594</w:t>
+              <w:t>5.5359965</w:t>
             </w:r>
           </w:p>
         </w:tc>
@@ -10870,11 +10915,10 @@
               <w:jc w:val="right"/>
               <w:cnfStyle w:val="000000000000" w:firstRow="0" w:lastRow="0" w:firstColumn="0" w:lastColumn="0" w:oddVBand="0" w:evenVBand="0" w:oddHBand="0" w:evenHBand="0" w:firstRowFirstColumn="0" w:firstRowLastColumn="0" w:lastRowFirstColumn="0" w:lastRowLastColumn="0"/>
               <w:rPr>
-                <w:rFonts w:ascii="Arrow narrow" w:eastAsia="Times New Roman" w:hAnsi="Arrow narrow" w:cs="Times New Roman"/>
-                <w:color w:val="000000"/>
+                <w:rFonts w:ascii="Arrow narrow" w:hAnsi="Arrow narrow"/>
                 <w:sz w:val="18"/>
                 <w:szCs w:val="18"/>
-                <w:lang w:val="en-GB"/>
+                <w:lang w:val="en-US"/>
               </w:rPr>
             </w:pPr>
             <w:r>
@@ -10882,8 +10926,17 @@
                 <w:rFonts w:ascii="Arrow narrow" w:hAnsi="Arrow narrow"/>
                 <w:sz w:val="18"/>
                 <w:szCs w:val="18"/>
+                <w:lang w:val="en-US"/>
               </w:rPr>
-              <w:t>-390.743%</w:t>
+              <w:t>60.6936</w:t>
+            </w:r>
+            <w:r>
+              <w:rPr>
+                <w:rFonts w:ascii="Arrow narrow" w:hAnsi="Arrow narrow"/>
+                <w:sz w:val="18"/>
+                <w:szCs w:val="18"/>
+              </w:rPr>
+              <w:t>%</w:t>
             </w:r>
           </w:p>
         </w:tc>
@@ -10920,7 +10973,14 @@
         <w:rPr>
           <w:lang w:val="en-US"/>
         </w:rPr>
-        <w:t xml:space="preserve"> matrice</w:t>
+        <w:t xml:space="preserve"> </w:t>
+      </w:r>
+      <w:proofErr w:type="spellStart"/>
+      <w:r>
+        <w:rPr>
+          <w:lang w:val="en-US"/>
+        </w:rPr>
+        <w:t>matrice</w:t>
       </w:r>
       <w:r>
         <w:rPr>
@@ -10934,6 +10994,7 @@
         </w:rPr>
         <w:t>s</w:t>
       </w:r>
+      <w:proofErr w:type="spellEnd"/>
       <w:r>
         <w:rPr>
           <w:lang w:val="en-US"/>
@@ -10944,7 +11005,21 @@
         <w:rPr>
           <w:lang w:val="en-US"/>
         </w:rPr>
-        <w:t xml:space="preserve"> for loop and thus the time is still very high and away from the target of 10 ms. </w:t>
+        <w:t xml:space="preserve"> for loop and thus the time is still very high and away from the target of 10 </w:t>
+      </w:r>
+      <w:proofErr w:type="spellStart"/>
+      <w:r>
+        <w:rPr>
+          <w:lang w:val="en-US"/>
+        </w:rPr>
+        <w:t>ms.</w:t>
+      </w:r>
+      <w:proofErr w:type="spellEnd"/>
+      <w:r>
+        <w:rPr>
+          <w:lang w:val="en-US"/>
+        </w:rPr>
+        <w:t xml:space="preserve"> </w:t>
       </w:r>
     </w:p>
     <w:p>
@@ -11072,27 +11147,26 @@
     <w:tbl>
       <w:tblPr>
         <w:tblStyle w:val="GridTable4-Accent5"/>
-        <w:tblW w:w="4813" w:type="dxa"/>
+        <w:tblW w:w="4876" w:type="dxa"/>
         <w:tblLayout w:type="fixed"/>
         <w:tblLook w:val="04A0" w:firstRow="1" w:lastRow="0" w:firstColumn="1" w:lastColumn="0" w:noHBand="0" w:noVBand="1"/>
       </w:tblPr>
       <w:tblGrid>
-        <w:gridCol w:w="496"/>
-        <w:gridCol w:w="775"/>
-        <w:gridCol w:w="1276"/>
-        <w:gridCol w:w="992"/>
-        <w:gridCol w:w="1274"/>
+        <w:gridCol w:w="683"/>
+        <w:gridCol w:w="1068"/>
+        <w:gridCol w:w="1758"/>
+        <w:gridCol w:w="1367"/>
       </w:tblGrid>
       <w:tr>
         <w:trPr>
           <w:cnfStyle w:val="100000000000" w:firstRow="1" w:lastRow="0" w:firstColumn="0" w:lastColumn="0" w:oddVBand="0" w:evenVBand="0" w:oddHBand="0" w:evenHBand="0" w:firstRowFirstColumn="0" w:firstRowLastColumn="0" w:lastRowFirstColumn="0" w:lastRowLastColumn="0"/>
-          <w:trHeight w:val="255"/>
+          <w:trHeight w:val="239"/>
         </w:trPr>
         <w:tc>
           <w:tcPr>
             <w:cnfStyle w:val="001000000000" w:firstRow="0" w:lastRow="0" w:firstColumn="1" w:lastColumn="0" w:oddVBand="0" w:evenVBand="0" w:oddHBand="0" w:evenHBand="0" w:firstRowFirstColumn="0" w:firstRowLastColumn="0" w:lastRowFirstColumn="0" w:lastRowLastColumn="0"/>
-            <w:tcW w:w="4813" w:type="dxa"/>
-            <w:gridSpan w:val="5"/>
+            <w:tcW w:w="4876" w:type="dxa"/>
+            <w:gridSpan w:val="4"/>
             <w:noWrap/>
             <w:vAlign w:val="bottom"/>
           </w:tcPr>
@@ -11125,12 +11199,12 @@
       <w:tr>
         <w:trPr>
           <w:cnfStyle w:val="000000100000" w:firstRow="0" w:lastRow="0" w:firstColumn="0" w:lastColumn="0" w:oddVBand="0" w:evenVBand="0" w:oddHBand="1" w:evenHBand="0" w:firstRowFirstColumn="0" w:firstRowLastColumn="0" w:lastRowFirstColumn="0" w:lastRowLastColumn="0"/>
-          <w:trHeight w:val="265"/>
+          <w:trHeight w:val="248"/>
         </w:trPr>
         <w:tc>
           <w:tcPr>
             <w:cnfStyle w:val="001000000000" w:firstRow="0" w:lastRow="0" w:firstColumn="1" w:lastColumn="0" w:oddVBand="0" w:evenVBand="0" w:oddHBand="0" w:evenHBand="0" w:firstRowFirstColumn="0" w:firstRowLastColumn="0" w:lastRowFirstColumn="0" w:lastRowLastColumn="0"/>
-            <w:tcW w:w="496" w:type="dxa"/>
+            <w:tcW w:w="683" w:type="dxa"/>
             <w:shd w:val="clear" w:color="5B9BD5" w:themeColor="accent5" w:fill="5B9BD5" w:themeFill="accent5"/>
             <w:noWrap/>
             <w:vAlign w:val="bottom"/>
@@ -11160,7 +11234,7 @@
         </w:tc>
         <w:tc>
           <w:tcPr>
-            <w:tcW w:w="775" w:type="dxa"/>
+            <w:tcW w:w="1068" w:type="dxa"/>
             <w:shd w:val="clear" w:color="5B9BD5" w:themeColor="accent5" w:fill="5B9BD5" w:themeFill="accent5"/>
             <w:noWrap/>
             <w:vAlign w:val="bottom"/>
@@ -11191,7 +11265,7 @@
         </w:tc>
         <w:tc>
           <w:tcPr>
-            <w:tcW w:w="1276" w:type="dxa"/>
+            <w:tcW w:w="1758" w:type="dxa"/>
             <w:noWrap/>
             <w:vAlign w:val="bottom"/>
           </w:tcPr>
@@ -11221,7 +11295,7 @@
         </w:tc>
         <w:tc>
           <w:tcPr>
-            <w:tcW w:w="992" w:type="dxa"/>
+            <w:tcW w:w="1367" w:type="dxa"/>
             <w:noWrap/>
             <w:vAlign w:val="bottom"/>
           </w:tcPr>
@@ -11249,45 +11323,15 @@
             </w:r>
           </w:p>
         </w:tc>
-        <w:tc>
-          <w:tcPr>
-            <w:tcW w:w="1274" w:type="dxa"/>
-            <w:noWrap/>
-            <w:vAlign w:val="bottom"/>
-          </w:tcPr>
-          <w:p>
-            <w:pPr>
-              <w:jc w:val="left"/>
-              <w:cnfStyle w:val="000000100000" w:firstRow="0" w:lastRow="0" w:firstColumn="0" w:lastColumn="0" w:oddVBand="0" w:evenVBand="0" w:oddHBand="1" w:evenHBand="0" w:firstRowFirstColumn="0" w:firstRowLastColumn="0" w:lastRowFirstColumn="0" w:lastRowLastColumn="0"/>
-              <w:rPr>
-                <w:rFonts w:ascii="Arrow narrow" w:eastAsia="Times New Roman" w:hAnsi="Arrow narrow" w:cs="Times New Roman"/>
-                <w:color w:val="000000"/>
-                <w:sz w:val="18"/>
-                <w:szCs w:val="18"/>
-                <w:lang w:val="en-GB"/>
-              </w:rPr>
-            </w:pPr>
-            <w:r>
-              <w:rPr>
-                <w:rFonts w:ascii="Arrow narrow" w:eastAsia="Times New Roman" w:hAnsi="Arrow narrow" w:cs="Times New Roman"/>
-                <w:color w:val="000000"/>
-                <w:sz w:val="18"/>
-                <w:szCs w:val="18"/>
-                <w:lang w:val="en-GB"/>
-              </w:rPr>
-              <w:t>Optimization</w:t>
-            </w:r>
-          </w:p>
-        </w:tc>
       </w:tr>
       <w:tr>
         <w:trPr>
-          <w:trHeight w:val="255"/>
+          <w:trHeight w:val="239"/>
         </w:trPr>
         <w:tc>
           <w:tcPr>
             <w:cnfStyle w:val="001000000000" w:firstRow="0" w:lastRow="0" w:firstColumn="1" w:lastColumn="0" w:oddVBand="0" w:evenVBand="0" w:oddHBand="0" w:evenHBand="0" w:firstRowFirstColumn="0" w:firstRowLastColumn="0" w:lastRowFirstColumn="0" w:lastRowLastColumn="0"/>
-            <w:tcW w:w="496" w:type="dxa"/>
+            <w:tcW w:w="683" w:type="dxa"/>
             <w:shd w:val="clear" w:color="5B9BD5" w:themeColor="accent5" w:fill="5B9BD5" w:themeFill="accent5"/>
             <w:noWrap/>
             <w:vAlign w:val="bottom"/>
@@ -11317,7 +11361,7 @@
         </w:tc>
         <w:tc>
           <w:tcPr>
-            <w:tcW w:w="775" w:type="dxa"/>
+            <w:tcW w:w="1068" w:type="dxa"/>
             <w:shd w:val="clear" w:color="5B9BD5" w:themeColor="accent5" w:fill="5B9BD5" w:themeFill="accent5"/>
             <w:noWrap/>
             <w:vAlign w:val="bottom"/>
@@ -11348,7 +11392,7 @@
         </w:tc>
         <w:tc>
           <w:tcPr>
-            <w:tcW w:w="1276" w:type="dxa"/>
+            <w:tcW w:w="1758" w:type="dxa"/>
             <w:noWrap/>
             <w:vAlign w:val="bottom"/>
           </w:tcPr>
@@ -11376,7 +11420,7 @@
         </w:tc>
         <w:tc>
           <w:tcPr>
-            <w:tcW w:w="992" w:type="dxa"/>
+            <w:tcW w:w="1367" w:type="dxa"/>
             <w:noWrap/>
           </w:tcPr>
           <w:p>
@@ -11401,43 +11445,16 @@
             </w:r>
           </w:p>
         </w:tc>
-        <w:tc>
-          <w:tcPr>
-            <w:tcW w:w="1274" w:type="dxa"/>
-            <w:noWrap/>
-          </w:tcPr>
-          <w:p>
-            <w:pPr>
-              <w:jc w:val="right"/>
-              <w:cnfStyle w:val="000000000000" w:firstRow="0" w:lastRow="0" w:firstColumn="0" w:lastColumn="0" w:oddVBand="0" w:evenVBand="0" w:oddHBand="0" w:evenHBand="0" w:firstRowFirstColumn="0" w:firstRowLastColumn="0" w:lastRowFirstColumn="0" w:lastRowLastColumn="0"/>
-              <w:rPr>
-                <w:rFonts w:ascii="Arrow narrow" w:eastAsia="Times New Roman" w:hAnsi="Arrow narrow" w:cs="Times New Roman"/>
-                <w:color w:val="000000"/>
-                <w:sz w:val="18"/>
-                <w:szCs w:val="18"/>
-                <w:lang w:val="en-GB"/>
-              </w:rPr>
-            </w:pPr>
-            <w:r>
-              <w:rPr>
-                <w:rFonts w:ascii="Arrow narrow" w:hAnsi="Arrow narrow"/>
-                <w:sz w:val="18"/>
-                <w:szCs w:val="18"/>
-              </w:rPr>
-              <w:t>-5348.8933%</w:t>
-            </w:r>
-          </w:p>
-        </w:tc>
       </w:tr>
       <w:tr>
         <w:trPr>
           <w:cnfStyle w:val="000000100000" w:firstRow="0" w:lastRow="0" w:firstColumn="0" w:lastColumn="0" w:oddVBand="0" w:evenVBand="0" w:oddHBand="1" w:evenHBand="0" w:firstRowFirstColumn="0" w:firstRowLastColumn="0" w:lastRowFirstColumn="0" w:lastRowLastColumn="0"/>
-          <w:trHeight w:val="255"/>
+          <w:trHeight w:val="239"/>
         </w:trPr>
         <w:tc>
           <w:tcPr>
             <w:cnfStyle w:val="001000000000" w:firstRow="0" w:lastRow="0" w:firstColumn="1" w:lastColumn="0" w:oddVBand="0" w:evenVBand="0" w:oddHBand="0" w:evenHBand="0" w:firstRowFirstColumn="0" w:firstRowLastColumn="0" w:lastRowFirstColumn="0" w:lastRowLastColumn="0"/>
-            <w:tcW w:w="496" w:type="dxa"/>
+            <w:tcW w:w="683" w:type="dxa"/>
             <w:shd w:val="clear" w:color="5B9BD5" w:themeColor="accent5" w:fill="5B9BD5" w:themeFill="accent5"/>
             <w:noWrap/>
             <w:vAlign w:val="bottom"/>
@@ -11467,7 +11484,7 @@
         </w:tc>
         <w:tc>
           <w:tcPr>
-            <w:tcW w:w="775" w:type="dxa"/>
+            <w:tcW w:w="1068" w:type="dxa"/>
             <w:shd w:val="clear" w:color="5B9BD5" w:themeColor="accent5" w:fill="5B9BD5" w:themeFill="accent5"/>
             <w:noWrap/>
             <w:vAlign w:val="bottom"/>
@@ -11498,7 +11515,7 @@
         </w:tc>
         <w:tc>
           <w:tcPr>
-            <w:tcW w:w="1276" w:type="dxa"/>
+            <w:tcW w:w="1758" w:type="dxa"/>
             <w:noWrap/>
             <w:vAlign w:val="bottom"/>
           </w:tcPr>
@@ -11526,7 +11543,7 @@
         </w:tc>
         <w:tc>
           <w:tcPr>
-            <w:tcW w:w="992" w:type="dxa"/>
+            <w:tcW w:w="1367" w:type="dxa"/>
             <w:noWrap/>
           </w:tcPr>
           <w:p>
@@ -11551,42 +11568,15 @@
             </w:r>
           </w:p>
         </w:tc>
-        <w:tc>
-          <w:tcPr>
-            <w:tcW w:w="1274" w:type="dxa"/>
-            <w:noWrap/>
-          </w:tcPr>
-          <w:p>
-            <w:pPr>
-              <w:jc w:val="right"/>
-              <w:cnfStyle w:val="000000100000" w:firstRow="0" w:lastRow="0" w:firstColumn="0" w:lastColumn="0" w:oddVBand="0" w:evenVBand="0" w:oddHBand="1" w:evenHBand="0" w:firstRowFirstColumn="0" w:firstRowLastColumn="0" w:lastRowFirstColumn="0" w:lastRowLastColumn="0"/>
-              <w:rPr>
-                <w:rFonts w:ascii="Arrow narrow" w:eastAsia="Times New Roman" w:hAnsi="Arrow narrow" w:cs="Times New Roman"/>
-                <w:color w:val="000000"/>
-                <w:sz w:val="18"/>
-                <w:szCs w:val="18"/>
-                <w:lang w:val="en-GB"/>
-              </w:rPr>
-            </w:pPr>
-            <w:r>
-              <w:rPr>
-                <w:rFonts w:ascii="Arrow narrow" w:hAnsi="Arrow narrow"/>
-                <w:sz w:val="18"/>
-                <w:szCs w:val="18"/>
-              </w:rPr>
-              <w:t>-630.7328%</w:t>
-            </w:r>
-          </w:p>
-        </w:tc>
       </w:tr>
       <w:tr>
         <w:trPr>
-          <w:trHeight w:val="255"/>
+          <w:trHeight w:val="239"/>
         </w:trPr>
         <w:tc>
           <w:tcPr>
             <w:cnfStyle w:val="001000000000" w:firstRow="0" w:lastRow="0" w:firstColumn="1" w:lastColumn="0" w:oddVBand="0" w:evenVBand="0" w:oddHBand="0" w:evenHBand="0" w:firstRowFirstColumn="0" w:firstRowLastColumn="0" w:lastRowFirstColumn="0" w:lastRowLastColumn="0"/>
-            <w:tcW w:w="496" w:type="dxa"/>
+            <w:tcW w:w="683" w:type="dxa"/>
             <w:shd w:val="clear" w:color="5B9BD5" w:themeColor="accent5" w:fill="5B9BD5" w:themeFill="accent5"/>
             <w:noWrap/>
             <w:vAlign w:val="bottom"/>
@@ -11616,7 +11606,7 @@
         </w:tc>
         <w:tc>
           <w:tcPr>
-            <w:tcW w:w="775" w:type="dxa"/>
+            <w:tcW w:w="1068" w:type="dxa"/>
             <w:shd w:val="clear" w:color="5B9BD5" w:themeColor="accent5" w:fill="5B9BD5" w:themeFill="accent5"/>
             <w:noWrap/>
             <w:vAlign w:val="bottom"/>
@@ -11647,7 +11637,7 @@
         </w:tc>
         <w:tc>
           <w:tcPr>
-            <w:tcW w:w="1276" w:type="dxa"/>
+            <w:tcW w:w="1758" w:type="dxa"/>
             <w:noWrap/>
             <w:vAlign w:val="bottom"/>
           </w:tcPr>
@@ -11675,7 +11665,7 @@
         </w:tc>
         <w:tc>
           <w:tcPr>
-            <w:tcW w:w="992" w:type="dxa"/>
+            <w:tcW w:w="1367" w:type="dxa"/>
             <w:noWrap/>
           </w:tcPr>
           <w:p>
@@ -11700,33 +11690,6 @@
             </w:r>
           </w:p>
         </w:tc>
-        <w:tc>
-          <w:tcPr>
-            <w:tcW w:w="1274" w:type="dxa"/>
-            <w:noWrap/>
-          </w:tcPr>
-          <w:p>
-            <w:pPr>
-              <w:jc w:val="right"/>
-              <w:cnfStyle w:val="000000000000" w:firstRow="0" w:lastRow="0" w:firstColumn="0" w:lastColumn="0" w:oddVBand="0" w:evenVBand="0" w:oddHBand="0" w:evenHBand="0" w:firstRowFirstColumn="0" w:firstRowLastColumn="0" w:lastRowFirstColumn="0" w:lastRowLastColumn="0"/>
-              <w:rPr>
-                <w:rFonts w:ascii="Arrow narrow" w:eastAsia="Times New Roman" w:hAnsi="Arrow narrow" w:cs="Times New Roman"/>
-                <w:color w:val="000000"/>
-                <w:sz w:val="18"/>
-                <w:szCs w:val="18"/>
-                <w:lang w:val="en-GB"/>
-              </w:rPr>
-            </w:pPr>
-            <w:r>
-              <w:rPr>
-                <w:rFonts w:ascii="Arrow narrow" w:hAnsi="Arrow narrow"/>
-                <w:sz w:val="18"/>
-                <w:szCs w:val="18"/>
-              </w:rPr>
-              <w:t>-1004.9836%</w:t>
-            </w:r>
-          </w:p>
-        </w:tc>
       </w:tr>
     </w:tbl>
     <w:p>
@@ -11762,21 +11725,47 @@
         <w:rPr>
           <w:lang w:val="en-US"/>
         </w:rPr>
-        <w:t xml:space="preserve"> and we have not managed to reach the goal of 10 ms for the FPGA for the inputs of 32 65536. We have though </w:t>
-      </w:r>
-      <w:proofErr w:type="gramStart"/>
-      <w:r>
-        <w:rPr>
-          <w:lang w:val="en-US"/>
-        </w:rPr>
-        <w:t>achived</w:t>
-      </w:r>
-      <w:proofErr w:type="gramEnd"/>
-      <w:r>
-        <w:rPr>
-          <w:lang w:val="en-US"/>
-        </w:rPr>
-        <w:t xml:space="preserve"> the goal of &lt;30 ms for the x86 which is still a success.</w:t>
+        <w:t xml:space="preserve"> and we have not managed to reach the goal of 10 </w:t>
+      </w:r>
+      <w:proofErr w:type="spellStart"/>
+      <w:r>
+        <w:rPr>
+          <w:lang w:val="en-US"/>
+        </w:rPr>
+        <w:t>ms</w:t>
+      </w:r>
+      <w:proofErr w:type="spellEnd"/>
+      <w:r>
+        <w:rPr>
+          <w:lang w:val="en-US"/>
+        </w:rPr>
+        <w:t xml:space="preserve"> for the FPGA for the inputs of 32 65536. We have though </w:t>
+      </w:r>
+      <w:r>
+        <w:rPr>
+          <w:lang w:val="en-US"/>
+        </w:rPr>
+        <w:t>achieved</w:t>
+      </w:r>
+      <w:r>
+        <w:rPr>
+          <w:lang w:val="en-US"/>
+        </w:rPr>
+        <w:t xml:space="preserve"> the goal of &lt;30 </w:t>
+      </w:r>
+      <w:proofErr w:type="spellStart"/>
+      <w:r>
+        <w:rPr>
+          <w:lang w:val="en-US"/>
+        </w:rPr>
+        <w:t>ms</w:t>
+      </w:r>
+      <w:proofErr w:type="spellEnd"/>
+      <w:r>
+        <w:rPr>
+          <w:lang w:val="en-US"/>
+        </w:rPr>
+        <w:t xml:space="preserve"> for the x86 which is still a success.</w:t>
       </w:r>
     </w:p>
     <w:p>
@@ -11790,16 +11779,6 @@
           <w:lang w:val="en-US"/>
         </w:rPr>
       </w:pPr>
-      <w:r>
-        <w:rPr>
-          <w:b/>
-          <w:bCs/>
-          <w:sz w:val="16"/>
-          <w:szCs w:val="16"/>
-          <w:lang w:val="en-US"/>
-        </w:rPr>
-        <w:t>Balte ena 5 pls</w:t>
-      </w:r>
     </w:p>
     <w:sectPr>
       <w:headerReference w:type="default" r:id="rId17"/>

</xml_diff>

<commit_message>
auta pou dosame ston bella
</commit_message>
<xml_diff>
--- a/lab3/lsal/Report.docx
+++ b/lab3/lsal/Report.docx
@@ -350,21 +350,7 @@
         <w:rPr>
           <w:lang w:val="en-US"/>
         </w:rPr>
-        <w:t xml:space="preserve">. The cell value of the direction matrix indicates the direction followed to reach that cell. The optimal alignment is produced by starting from the position of the maximum score in </w:t>
-      </w:r>
-      <w:proofErr w:type="gramStart"/>
-      <w:r>
-        <w:rPr>
-          <w:lang w:val="en-US"/>
-        </w:rPr>
-        <w:t>matrix 𝑆</w:t>
-      </w:r>
-      <w:proofErr w:type="gramEnd"/>
-      <w:r>
-        <w:rPr>
-          <w:lang w:val="en-US"/>
-        </w:rPr>
-        <w:t xml:space="preserve"> and following the directions found at the same index in the direction matrix until a zero in 𝑆 is found. </w:t>
+        <w:t xml:space="preserve">. The cell value of the direction matrix indicates the direction followed to reach that cell. The optimal alignment is produced by starting from the position of the maximum score in matrix 𝑆 and following the directions found at the same index in the direction matrix until a zero in 𝑆 is found. </w:t>
       </w:r>
     </w:p>
     <w:p>
@@ -1731,25 +1717,7 @@
           <w:iCs/>
           <w:lang w:val="en-US"/>
         </w:rPr>
-        <w:t xml:space="preserve">At the end of the </w:t>
-      </w:r>
-      <w:proofErr w:type="gramStart"/>
-      <w:r>
-        <w:rPr>
-          <w:i/>
-          <w:iCs/>
-          <w:lang w:val="en-US"/>
-        </w:rPr>
-        <w:t>for</w:t>
-      </w:r>
-      <w:proofErr w:type="gramEnd"/>
-      <w:r>
-        <w:rPr>
-          <w:i/>
-          <w:iCs/>
-          <w:lang w:val="en-US"/>
-        </w:rPr>
-        <w:t xml:space="preserve"> loop</w:t>
+        <w:t>At the end of the for loop</w:t>
       </w:r>
       <w:r>
         <w:rPr>
@@ -5162,35 +5130,6 @@
           <w:tcPr>
             <w:tcW w:w="1276" w:type="dxa"/>
             <w:noWrap/>
-            <w:vAlign w:val="bottom"/>
-          </w:tcPr>
-          <w:p>
-            <w:pPr>
-              <w:jc w:val="right"/>
-              <w:cnfStyle w:val="000000000000" w:firstRow="0" w:lastRow="0" w:firstColumn="0" w:lastColumn="0" w:oddVBand="0" w:evenVBand="0" w:oddHBand="0" w:evenHBand="0" w:firstRowFirstColumn="0" w:firstRowLastColumn="0" w:lastRowFirstColumn="0" w:lastRowLastColumn="0"/>
-              <w:rPr>
-                <w:rFonts w:ascii="Arrow narrow" w:eastAsia="Times New Roman" w:hAnsi="Arrow narrow" w:cs="Times New Roman"/>
-                <w:color w:val="000000"/>
-                <w:sz w:val="18"/>
-                <w:szCs w:val="18"/>
-                <w:lang w:val="en-GB"/>
-              </w:rPr>
-            </w:pPr>
-            <w:r>
-              <w:rPr>
-                <w:rFonts w:ascii="Arrow narrow" w:hAnsi="Arrow narrow"/>
-                <w:sz w:val="18"/>
-                <w:szCs w:val="18"/>
-              </w:rPr>
-              <w:t>32</w:t>
-            </w:r>
-          </w:p>
-        </w:tc>
-        <w:tc>
-          <w:tcPr>
-            <w:tcW w:w="992" w:type="dxa"/>
-            <w:noWrap/>
-            <w:vAlign w:val="bottom"/>
           </w:tcPr>
           <w:p>
             <w:pPr>
@@ -5211,6 +5150,33 @@
                 <w:szCs w:val="18"/>
               </w:rPr>
               <w:t>0.00002</w:t>
+            </w:r>
+          </w:p>
+        </w:tc>
+        <w:tc>
+          <w:tcPr>
+            <w:tcW w:w="992" w:type="dxa"/>
+            <w:noWrap/>
+          </w:tcPr>
+          <w:p>
+            <w:pPr>
+              <w:jc w:val="right"/>
+              <w:cnfStyle w:val="000000000000" w:firstRow="0" w:lastRow="0" w:firstColumn="0" w:lastColumn="0" w:oddVBand="0" w:evenVBand="0" w:oddHBand="0" w:evenHBand="0" w:firstRowFirstColumn="0" w:firstRowLastColumn="0" w:lastRowFirstColumn="0" w:lastRowLastColumn="0"/>
+              <w:rPr>
+                <w:rFonts w:ascii="Arrow narrow" w:eastAsia="Times New Roman" w:hAnsi="Arrow narrow" w:cs="Times New Roman"/>
+                <w:color w:val="000000"/>
+                <w:sz w:val="18"/>
+                <w:szCs w:val="18"/>
+                <w:lang w:val="en-GB"/>
+              </w:rPr>
+            </w:pPr>
+            <w:r>
+              <w:rPr>
+                <w:rFonts w:ascii="Arrow narrow" w:hAnsi="Arrow narrow"/>
+                <w:sz w:val="18"/>
+                <w:szCs w:val="18"/>
+              </w:rPr>
+              <w:t>0.000015</w:t>
             </w:r>
           </w:p>
         </w:tc>
@@ -5314,35 +5280,6 @@
           <w:tcPr>
             <w:tcW w:w="1276" w:type="dxa"/>
             <w:noWrap/>
-            <w:vAlign w:val="bottom"/>
-          </w:tcPr>
-          <w:p>
-            <w:pPr>
-              <w:jc w:val="right"/>
-              <w:cnfStyle w:val="000000100000" w:firstRow="0" w:lastRow="0" w:firstColumn="0" w:lastColumn="0" w:oddVBand="0" w:evenVBand="0" w:oddHBand="1" w:evenHBand="0" w:firstRowFirstColumn="0" w:firstRowLastColumn="0" w:lastRowFirstColumn="0" w:lastRowLastColumn="0"/>
-              <w:rPr>
-                <w:rFonts w:ascii="Arrow narrow" w:eastAsia="Times New Roman" w:hAnsi="Arrow narrow" w:cs="Times New Roman"/>
-                <w:color w:val="000000"/>
-                <w:sz w:val="18"/>
-                <w:szCs w:val="18"/>
-                <w:lang w:val="en-GB"/>
-              </w:rPr>
-            </w:pPr>
-            <w:r>
-              <w:rPr>
-                <w:rFonts w:ascii="Arrow narrow" w:hAnsi="Arrow narrow"/>
-                <w:sz w:val="18"/>
-                <w:szCs w:val="18"/>
-              </w:rPr>
-              <w:t>65536</w:t>
-            </w:r>
-          </w:p>
-        </w:tc>
-        <w:tc>
-          <w:tcPr>
-            <w:tcW w:w="992" w:type="dxa"/>
-            <w:noWrap/>
-            <w:vAlign w:val="bottom"/>
           </w:tcPr>
           <w:p>
             <w:pPr>
@@ -5363,6 +5300,33 @@
                 <w:szCs w:val="18"/>
               </w:rPr>
               <w:t>0.037108</w:t>
+            </w:r>
+          </w:p>
+        </w:tc>
+        <w:tc>
+          <w:tcPr>
+            <w:tcW w:w="992" w:type="dxa"/>
+            <w:noWrap/>
+          </w:tcPr>
+          <w:p>
+            <w:pPr>
+              <w:jc w:val="right"/>
+              <w:cnfStyle w:val="000000100000" w:firstRow="0" w:lastRow="0" w:firstColumn="0" w:lastColumn="0" w:oddVBand="0" w:evenVBand="0" w:oddHBand="1" w:evenHBand="0" w:firstRowFirstColumn="0" w:firstRowLastColumn="0" w:lastRowFirstColumn="0" w:lastRowLastColumn="0"/>
+              <w:rPr>
+                <w:rFonts w:ascii="Arrow narrow" w:eastAsia="Times New Roman" w:hAnsi="Arrow narrow" w:cs="Times New Roman"/>
+                <w:color w:val="000000"/>
+                <w:sz w:val="18"/>
+                <w:szCs w:val="18"/>
+                <w:lang w:val="en-GB"/>
+              </w:rPr>
+            </w:pPr>
+            <w:r>
+              <w:rPr>
+                <w:rFonts w:ascii="Arrow narrow" w:hAnsi="Arrow narrow"/>
+                <w:sz w:val="18"/>
+                <w:szCs w:val="18"/>
+              </w:rPr>
+              <w:t>0.024057</w:t>
             </w:r>
           </w:p>
         </w:tc>
@@ -5465,35 +5429,6 @@
           <w:tcPr>
             <w:tcW w:w="1276" w:type="dxa"/>
             <w:noWrap/>
-            <w:vAlign w:val="bottom"/>
-          </w:tcPr>
-          <w:p>
-            <w:pPr>
-              <w:jc w:val="right"/>
-              <w:cnfStyle w:val="000000000000" w:firstRow="0" w:lastRow="0" w:firstColumn="0" w:lastColumn="0" w:oddVBand="0" w:evenVBand="0" w:oddHBand="0" w:evenHBand="0" w:firstRowFirstColumn="0" w:firstRowLastColumn="0" w:lastRowFirstColumn="0" w:lastRowLastColumn="0"/>
-              <w:rPr>
-                <w:rFonts w:ascii="Arrow narrow" w:eastAsia="Times New Roman" w:hAnsi="Arrow narrow" w:cs="Times New Roman"/>
-                <w:color w:val="000000"/>
-                <w:sz w:val="18"/>
-                <w:szCs w:val="18"/>
-                <w:lang w:val="en-GB"/>
-              </w:rPr>
-            </w:pPr>
-            <w:r>
-              <w:rPr>
-                <w:rFonts w:ascii="Arrow narrow" w:hAnsi="Arrow narrow"/>
-                <w:sz w:val="18"/>
-                <w:szCs w:val="18"/>
-              </w:rPr>
-              <w:t>65536</w:t>
-            </w:r>
-          </w:p>
-        </w:tc>
-        <w:tc>
-          <w:tcPr>
-            <w:tcW w:w="992" w:type="dxa"/>
-            <w:noWrap/>
-            <w:vAlign w:val="bottom"/>
           </w:tcPr>
           <w:p>
             <w:pPr>
@@ -5514,6 +5449,33 @@
                 <w:szCs w:val="18"/>
               </w:rPr>
               <w:t>0.303335</w:t>
+            </w:r>
+          </w:p>
+        </w:tc>
+        <w:tc>
+          <w:tcPr>
+            <w:tcW w:w="992" w:type="dxa"/>
+            <w:noWrap/>
+          </w:tcPr>
+          <w:p>
+            <w:pPr>
+              <w:jc w:val="right"/>
+              <w:cnfStyle w:val="000000000000" w:firstRow="0" w:lastRow="0" w:firstColumn="0" w:lastColumn="0" w:oddVBand="0" w:evenVBand="0" w:oddHBand="0" w:evenHBand="0" w:firstRowFirstColumn="0" w:firstRowLastColumn="0" w:lastRowFirstColumn="0" w:lastRowLastColumn="0"/>
+              <w:rPr>
+                <w:rFonts w:ascii="Arrow narrow" w:eastAsia="Times New Roman" w:hAnsi="Arrow narrow" w:cs="Times New Roman"/>
+                <w:color w:val="000000"/>
+                <w:sz w:val="18"/>
+                <w:szCs w:val="18"/>
+                <w:lang w:val="en-GB"/>
+              </w:rPr>
+            </w:pPr>
+            <w:r>
+              <w:rPr>
+                <w:rFonts w:ascii="Arrow narrow" w:hAnsi="Arrow narrow"/>
+                <w:sz w:val="18"/>
+                <w:szCs w:val="18"/>
+              </w:rPr>
+              <w:t>0.196926</w:t>
             </w:r>
           </w:p>
         </w:tc>
@@ -5617,35 +5579,6 @@
           <w:tcPr>
             <w:tcW w:w="1276" w:type="dxa"/>
             <w:noWrap/>
-            <w:vAlign w:val="bottom"/>
-          </w:tcPr>
-          <w:p>
-            <w:pPr>
-              <w:jc w:val="right"/>
-              <w:cnfStyle w:val="000000100000" w:firstRow="0" w:lastRow="0" w:firstColumn="0" w:lastColumn="0" w:oddVBand="0" w:evenVBand="0" w:oddHBand="1" w:evenHBand="0" w:firstRowFirstColumn="0" w:firstRowLastColumn="0" w:lastRowFirstColumn="0" w:lastRowLastColumn="0"/>
-              <w:rPr>
-                <w:rFonts w:ascii="Arrow narrow" w:eastAsia="Times New Roman" w:hAnsi="Arrow narrow" w:cs="Times New Roman"/>
-                <w:color w:val="000000"/>
-                <w:sz w:val="18"/>
-                <w:szCs w:val="18"/>
-                <w:lang w:val="en-GB"/>
-              </w:rPr>
-            </w:pPr>
-            <w:r>
-              <w:rPr>
-                <w:rFonts w:ascii="Arrow narrow" w:hAnsi="Arrow narrow"/>
-                <w:sz w:val="18"/>
-                <w:szCs w:val="18"/>
-              </w:rPr>
-              <w:t>300000</w:t>
-            </w:r>
-          </w:p>
-        </w:tc>
-        <w:tc>
-          <w:tcPr>
-            <w:tcW w:w="992" w:type="dxa"/>
-            <w:noWrap/>
-            <w:vAlign w:val="bottom"/>
           </w:tcPr>
           <w:p>
             <w:pPr>
@@ -5666,6 +5599,33 @@
                 <w:szCs w:val="18"/>
               </w:rPr>
               <w:t>1.388256</w:t>
+            </w:r>
+          </w:p>
+        </w:tc>
+        <w:tc>
+          <w:tcPr>
+            <w:tcW w:w="992" w:type="dxa"/>
+            <w:noWrap/>
+          </w:tcPr>
+          <w:p>
+            <w:pPr>
+              <w:jc w:val="right"/>
+              <w:cnfStyle w:val="000000100000" w:firstRow="0" w:lastRow="0" w:firstColumn="0" w:lastColumn="0" w:oddVBand="0" w:evenVBand="0" w:oddHBand="1" w:evenHBand="0" w:firstRowFirstColumn="0" w:firstRowLastColumn="0" w:lastRowFirstColumn="0" w:lastRowLastColumn="0"/>
+              <w:rPr>
+                <w:rFonts w:ascii="Arrow narrow" w:eastAsia="Times New Roman" w:hAnsi="Arrow narrow" w:cs="Times New Roman"/>
+                <w:color w:val="000000"/>
+                <w:sz w:val="18"/>
+                <w:szCs w:val="18"/>
+                <w:lang w:val="en-GB"/>
+              </w:rPr>
+            </w:pPr>
+            <w:r>
+              <w:rPr>
+                <w:rFonts w:ascii="Arrow narrow" w:hAnsi="Arrow narrow"/>
+                <w:sz w:val="18"/>
+                <w:szCs w:val="18"/>
+              </w:rPr>
+              <w:t>0.897239</w:t>
             </w:r>
           </w:p>
         </w:tc>
@@ -10959,21 +10919,7 @@
         <w:rPr>
           <w:lang w:val="en-US"/>
         </w:rPr>
-        <w:t xml:space="preserve">In the first solution of the FPGA code the only “optimization” are the buffers and we have not yet achieved to pipeline the </w:t>
-      </w:r>
-      <w:proofErr w:type="gramStart"/>
-      <w:r>
-        <w:rPr>
-          <w:lang w:val="en-US"/>
-        </w:rPr>
-        <w:t>compute</w:t>
-      </w:r>
-      <w:proofErr w:type="gramEnd"/>
-      <w:r>
-        <w:rPr>
-          <w:lang w:val="en-US"/>
-        </w:rPr>
-        <w:t xml:space="preserve"> </w:t>
+        <w:t xml:space="preserve">In the first solution of the FPGA code the only “optimization” are the buffers and we have not yet achieved to pipeline the compute </w:t>
       </w:r>
       <w:proofErr w:type="spellStart"/>
       <w:r>

</xml_diff>